<commit_message>
Atribuindo as prints dos resultados embaixo das questôes e colocando o nome e RM dos partcipantes do grupo no cabeçalho
</commit_message>
<xml_diff>
--- a/resultados.docx.docx
+++ b/resultados.docx.docx
@@ -123,7 +123,6 @@
     </w:p>
     <w:p>
       <w:pPr>
-        <w:ind w:left="2124" w:firstLine="708"/>
         <w:rPr>
           <w:rFonts w:ascii="Arial Black" w:hAnsi="Arial Black"/>
           <w:sz w:val="32"/>
@@ -170,17 +169,20 @@
       </w:r>
       <w:proofErr w:type="spellEnd"/>
       <w:r>
-        <w:t>? Exemplifique e</w:t>
-      </w:r>
-      <w:r>
-        <w:t xml:space="preserve"> </w:t>
-      </w:r>
-      <w:r>
-        <w:t>demonstre a saída do valor da variável! (5 Pontos)</w:t>
-      </w:r>
-    </w:p>
-    <w:p>
-      <w:r>
+        <w:t>? Exemplifique e demonstre a saída do valor da variável</w:t>
+      </w:r>
+      <w:r>
+        <w:t>.</w:t>
+      </w:r>
+      <w:r>
+        <w:t xml:space="preserve"> (5 Pontos)</w:t>
+      </w:r>
+    </w:p>
+    <w:p>
+      <w:r>
+        <w:rPr>
+          <w:noProof/>
+        </w:rPr>
         <w:drawing>
           <wp:inline distT="0" distB="0" distL="0" distR="0" wp14:anchorId="5FF738A4" wp14:editId="5F95006B">
             <wp:extent cx="6342380" cy="3609975"/>
@@ -245,13 +247,7 @@
       </w:r>
       <w:proofErr w:type="spellEnd"/>
       <w:r>
-        <w:t xml:space="preserve"> e em seguida apresente</w:t>
-      </w:r>
-      <w:r>
-        <w:t xml:space="preserve"> </w:t>
-      </w:r>
-      <w:r>
-        <w:t>o tipo da variável. (15 Pontos)</w:t>
+        <w:t xml:space="preserve"> e em seguida apresente o tipo da variável. (15 Pontos)</w:t>
       </w:r>
     </w:p>
     <w:p>
@@ -407,13 +403,7 @@
       </w:r>
       <w:proofErr w:type="spellEnd"/>
       <w:r>
-        <w:t xml:space="preserve"> e em seguida apresente o</w:t>
-      </w:r>
-      <w:r>
-        <w:t xml:space="preserve"> </w:t>
-      </w:r>
-      <w:r>
-        <w:t>tipo da variável. (20 Pontos)</w:t>
+        <w:t xml:space="preserve"> e em seguida apresente o tipo da variável. (20 Pontos)</w:t>
       </w:r>
     </w:p>
     <w:p>
@@ -503,13 +493,7 @@
       </w:r>
       <w:proofErr w:type="spellEnd"/>
       <w:r>
-        <w:t xml:space="preserve"> e telefone de um usuário e imprima na tela. (20</w:t>
-      </w:r>
-      <w:r>
-        <w:t xml:space="preserve"> </w:t>
-      </w:r>
-      <w:r>
-        <w:t>Pontos)</w:t>
+        <w:t xml:space="preserve"> e telefone de um usuário e imprima na tela. (20 Pontos)</w:t>
       </w:r>
     </w:p>
     <w:p>
@@ -981,6 +965,7 @@
   <w:style w:type="character" w:default="1" w:styleId="Fontepargpadro">
     <w:name w:val="Default Paragraph Font"/>
     <w:uiPriority w:val="1"/>
+    <w:semiHidden/>
     <w:unhideWhenUsed/>
   </w:style>
   <w:style w:type="table" w:default="1" w:styleId="Tabelanormal">

</xml_diff>

<commit_message>
Realizando a última revisão, e finalizando o cp1
</commit_message>
<xml_diff>
--- a/resultados.docx.docx
+++ b/resultados.docx.docx
@@ -199,7 +199,7 @@
                     <pic:cNvPicPr/>
                   </pic:nvPicPr>
                   <pic:blipFill>
-                    <a:blip r:embed="rId4"/>
+                    <a:blip r:embed="rId5"/>
                     <a:stretch>
                       <a:fillRect/>
                     </a:stretch>
@@ -273,7 +273,7 @@
                     </pic:cNvPicPr>
                   </pic:nvPicPr>
                   <pic:blipFill>
-                    <a:blip r:embed="rId5">
+                    <a:blip r:embed="rId6">
                       <a:extLst>
                         <a:ext uri="{28A0092B-C50C-407E-A947-70E740481C1C}">
                           <a14:useLocalDpi xmlns:a14="http://schemas.microsoft.com/office/drawing/2010/main" val="0"/>
@@ -350,7 +350,7 @@
                     </pic:cNvPicPr>
                   </pic:nvPicPr>
                   <pic:blipFill>
-                    <a:blip r:embed="rId6">
+                    <a:blip r:embed="rId7">
                       <a:extLst>
                         <a:ext uri="{28A0092B-C50C-407E-A947-70E740481C1C}">
                           <a14:useLocalDpi xmlns:a14="http://schemas.microsoft.com/office/drawing/2010/main" val="0"/>
@@ -429,7 +429,7 @@
                     </pic:cNvPicPr>
                   </pic:nvPicPr>
                   <pic:blipFill rotWithShape="1">
-                    <a:blip r:embed="rId7">
+                    <a:blip r:embed="rId8">
                       <a:extLst>
                         <a:ext uri="{28A0092B-C50C-407E-A947-70E740481C1C}">
                           <a14:useLocalDpi xmlns:a14="http://schemas.microsoft.com/office/drawing/2010/main" val="0"/>
@@ -519,7 +519,7 @@
                     </pic:cNvPicPr>
                   </pic:nvPicPr>
                   <pic:blipFill>
-                    <a:blip r:embed="rId8">
+                    <a:blip r:embed="rId9">
                       <a:extLst>
                         <a:ext uri="{28A0092B-C50C-407E-A947-70E740481C1C}">
                           <a14:useLocalDpi xmlns:a14="http://schemas.microsoft.com/office/drawing/2010/main" val="0"/>
@@ -551,6 +551,182 @@
         </w:drawing>
       </w:r>
     </w:p>
+    <w:p/>
+    <w:p>
+      <w:r>
+        <w:t xml:space="preserve">6- O dono de uma loja de motos precisa mostra sua nova coleção de motos e também </w:t>
+      </w:r>
+      <w:proofErr w:type="spellStart"/>
+      <w:r>
+        <w:t>versionar</w:t>
+      </w:r>
+      <w:proofErr w:type="spellEnd"/>
+      <w:r>
+        <w:t xml:space="preserve"> o código de seu projeto (20 pontos) </w:t>
+      </w:r>
+    </w:p>
+    <w:p>
+      <w:r>
+        <w:t xml:space="preserve">a-Criar a pasta loja (modo raiz) </w:t>
+      </w:r>
+    </w:p>
+    <w:p>
+      <w:r>
+        <w:t xml:space="preserve">b-Chamar a pasta loja (modo raiz) </w:t>
+      </w:r>
+    </w:p>
+    <w:p>
+      <w:r>
+        <w:t xml:space="preserve">c-Inicializar o </w:t>
+      </w:r>
+      <w:proofErr w:type="spellStart"/>
+      <w:r>
+        <w:t>git</w:t>
+      </w:r>
+      <w:proofErr w:type="spellEnd"/>
+      <w:r>
+        <w:t xml:space="preserve"> </w:t>
+      </w:r>
+    </w:p>
+    <w:p>
+      <w:r>
+        <w:t xml:space="preserve">d- Verificar se </w:t>
+      </w:r>
+      <w:proofErr w:type="spellStart"/>
+      <w:r>
+        <w:t>usuario</w:t>
+      </w:r>
+      <w:proofErr w:type="spellEnd"/>
+      <w:r>
+        <w:t xml:space="preserve"> e </w:t>
+      </w:r>
+      <w:proofErr w:type="spellStart"/>
+      <w:r>
+        <w:t>email</w:t>
+      </w:r>
+      <w:proofErr w:type="spellEnd"/>
+      <w:r>
+        <w:t xml:space="preserve"> estão ok</w:t>
+      </w:r>
+    </w:p>
+    <w:p>
+      <w:r>
+        <w:t xml:space="preserve"> f- Criar um arquivo chamado index.html (modo raiz) </w:t>
+      </w:r>
+    </w:p>
+    <w:p>
+      <w:r>
+        <w:t xml:space="preserve">g- Criar a estrutura básica (modo Nutella) </w:t>
+      </w:r>
+    </w:p>
+    <w:p>
+      <w:r>
+        <w:t xml:space="preserve">h - No </w:t>
+      </w:r>
+      <w:proofErr w:type="spellStart"/>
+      <w:r>
+        <w:t>html</w:t>
+      </w:r>
+      <w:proofErr w:type="spellEnd"/>
+      <w:r>
+        <w:t xml:space="preserve"> criar: -Titulo, -Subtítulo, -Imagem de moto -Tabela com 5 motos (modelo, ano, descrição, imagem) </w:t>
+      </w:r>
+    </w:p>
+    <w:p>
+      <w:pPr>
+        <w:pStyle w:val="PargrafodaLista"/>
+        <w:numPr>
+          <w:ilvl w:val="0"/>
+          <w:numId w:val="1"/>
+        </w:numPr>
+      </w:pPr>
+      <w:r>
+        <w:t xml:space="preserve">Criar um </w:t>
+      </w:r>
+      <w:proofErr w:type="spellStart"/>
+      <w:r>
+        <w:t>commit</w:t>
+      </w:r>
+      <w:proofErr w:type="spellEnd"/>
+      <w:r>
+        <w:t xml:space="preserve"> para cada fase desenvolvida.</w:t>
+      </w:r>
+    </w:p>
+    <w:p/>
+    <w:p>
+      <w:r>
+        <w:rPr>
+          <w:noProof/>
+        </w:rPr>
+        <w:lastRenderedPageBreak/>
+        <w:drawing>
+          <wp:inline distT="0" distB="0" distL="0" distR="0" wp14:anchorId="42698C6A" wp14:editId="651471F8">
+            <wp:extent cx="6372225" cy="7800975"/>
+            <wp:effectExtent l="0" t="0" r="9525" b="9525"/>
+            <wp:docPr id="1244519957" name="Imagem 1"/>
+            <wp:cNvGraphicFramePr>
+              <a:graphicFrameLocks xmlns:a="http://schemas.openxmlformats.org/drawingml/2006/main" noChangeAspect="1"/>
+            </wp:cNvGraphicFramePr>
+            <a:graphic xmlns:a="http://schemas.openxmlformats.org/drawingml/2006/main">
+              <a:graphicData uri="http://schemas.openxmlformats.org/drawingml/2006/picture">
+                <pic:pic xmlns:pic="http://schemas.openxmlformats.org/drawingml/2006/picture">
+                  <pic:nvPicPr>
+                    <pic:cNvPr id="0" name="Picture 1"/>
+                    <pic:cNvPicPr>
+                      <a:picLocks noChangeAspect="1" noChangeArrowheads="1"/>
+                    </pic:cNvPicPr>
+                  </pic:nvPicPr>
+                  <pic:blipFill>
+                    <a:blip r:embed="rId10">
+                      <a:extLst>
+                        <a:ext uri="{28A0092B-C50C-407E-A947-70E740481C1C}">
+                          <a14:useLocalDpi xmlns:a14="http://schemas.microsoft.com/office/drawing/2010/main" val="0"/>
+                        </a:ext>
+                      </a:extLst>
+                    </a:blip>
+                    <a:srcRect/>
+                    <a:stretch>
+                      <a:fillRect/>
+                    </a:stretch>
+                  </pic:blipFill>
+                  <pic:spPr bwMode="auto">
+                    <a:xfrm>
+                      <a:off x="0" y="0"/>
+                      <a:ext cx="6372225" cy="7800975"/>
+                    </a:xfrm>
+                    <a:prstGeom prst="rect">
+                      <a:avLst/>
+                    </a:prstGeom>
+                    <a:noFill/>
+                    <a:ln>
+                      <a:noFill/>
+                    </a:ln>
+                  </pic:spPr>
+                </pic:pic>
+              </a:graphicData>
+            </a:graphic>
+          </wp:inline>
+        </w:drawing>
+      </w:r>
+    </w:p>
+    <w:p>
+      <w:pPr>
+        <w:pStyle w:val="PargrafodaLista"/>
+        <w:ind w:left="1080"/>
+      </w:pPr>
+    </w:p>
+    <w:p>
+      <w:pPr>
+        <w:pStyle w:val="PargrafodaLista"/>
+        <w:ind w:left="1080"/>
+      </w:pPr>
+    </w:p>
+    <w:p>
+      <w:pPr>
+        <w:pStyle w:val="PargrafodaLista"/>
+        <w:ind w:left="1080"/>
+      </w:pPr>
+    </w:p>
     <w:sectPr>
       <w:pgSz w:w="11906" w:h="16838"/>
       <w:pgMar w:top="1417" w:right="1701" w:bottom="1417" w:left="1701" w:header="708" w:footer="708" w:gutter="0"/>
@@ -559,6 +735,103 @@
     </w:sectPr>
   </w:body>
 </w:document>
+</file>
+
+<file path=word/numbering.xml><?xml version="1.0" encoding="utf-8"?>
+<w:numbering xmlns:wpc="http://schemas.microsoft.com/office/word/2010/wordprocessingCanvas" xmlns:cx="http://schemas.microsoft.com/office/drawing/2014/chartex" xmlns:cx1="http://schemas.microsoft.com/office/drawing/2015/9/8/chartex" xmlns:cx2="http://schemas.microsoft.com/office/drawing/2015/10/21/chartex" xmlns:cx3="http://schemas.microsoft.com/office/drawing/2016/5/9/chartex" xmlns:cx4="http://schemas.microsoft.com/office/drawing/2016/5/10/chartex" xmlns:cx5="http://schemas.microsoft.com/office/drawing/2016/5/11/chartex" xmlns:cx6="http://schemas.microsoft.com/office/drawing/2016/5/12/chartex" xmlns:cx7="http://schemas.microsoft.com/office/drawing/2016/5/13/chartex" xmlns:cx8="http://schemas.microsoft.com/office/drawing/2016/5/14/chartex" xmlns:mc="http://schemas.openxmlformats.org/markup-compatibility/2006" xmlns:aink="http://schemas.microsoft.com/office/drawing/2016/ink" xmlns:am3d="http://schemas.microsoft.com/office/drawing/2017/model3d" xmlns:o="urn:schemas-microsoft-com:office:office" xmlns:oel="http://schemas.microsoft.com/office/2019/extlst" xmlns:r="http://schemas.openxmlformats.org/officeDocument/2006/relationships" xmlns:m="http://schemas.openxmlformats.org/officeDocument/2006/math" xmlns:v="urn:schemas-microsoft-com:vml" xmlns:wp14="http://schemas.microsoft.com/office/word/2010/wordprocessingDrawing" xmlns:wp="http://schemas.openxmlformats.org/drawingml/2006/wordprocessingDrawing" xmlns:w10="urn:schemas-microsoft-com:office:word" xmlns:w="http://schemas.openxmlformats.org/wordprocessingml/2006/main" xmlns:w14="http://schemas.microsoft.com/office/word/2010/wordml" xmlns:w15="http://schemas.microsoft.com/office/word/2012/wordml" xmlns:w16cex="http://schemas.microsoft.com/office/word/2018/wordml/cex" xmlns:w16cid="http://schemas.microsoft.com/office/word/2016/wordml/cid" xmlns:w16="http://schemas.microsoft.com/office/word/2018/wordml" xmlns:w16du="http://schemas.microsoft.com/office/word/2023/wordml/word16du" xmlns:w16sdtdh="http://schemas.microsoft.com/office/word/2020/wordml/sdtdatahash" xmlns:w16se="http://schemas.microsoft.com/office/word/2015/wordml/symex" xmlns:wpg="http://schemas.microsoft.com/office/word/2010/wordprocessingGroup" xmlns:wpi="http://schemas.microsoft.com/office/word/2010/wordprocessingInk" xmlns:wne="http://schemas.microsoft.com/office/word/2006/wordml" xmlns:wps="http://schemas.microsoft.com/office/word/2010/wordprocessingShape" mc:Ignorable="w14 w15 w16se w16cid w16 w16cex w16sdtdh w16du wp14">
+  <w:abstractNum w:abstractNumId="0" w15:restartNumberingAfterBreak="0">
+    <w:nsid w:val="73D45496"/>
+    <w:multiLevelType w:val="hybridMultilevel"/>
+    <w:tmpl w:val="249E0FCA"/>
+    <w:lvl w:ilvl="0" w:tplc="F7AAC7B0">
+      <w:start w:val="1"/>
+      <w:numFmt w:val="lowerRoman"/>
+      <w:lvlText w:val="%1-"/>
+      <w:lvlJc w:val="left"/>
+      <w:pPr>
+        <w:ind w:left="1080" w:hanging="720"/>
+      </w:pPr>
+      <w:rPr>
+        <w:rFonts w:hint="default"/>
+      </w:rPr>
+    </w:lvl>
+    <w:lvl w:ilvl="1" w:tplc="04160019" w:tentative="1">
+      <w:start w:val="1"/>
+      <w:numFmt w:val="lowerLetter"/>
+      <w:lvlText w:val="%2."/>
+      <w:lvlJc w:val="left"/>
+      <w:pPr>
+        <w:ind w:left="1440" w:hanging="360"/>
+      </w:pPr>
+    </w:lvl>
+    <w:lvl w:ilvl="2" w:tplc="0416001B" w:tentative="1">
+      <w:start w:val="1"/>
+      <w:numFmt w:val="lowerRoman"/>
+      <w:lvlText w:val="%3."/>
+      <w:lvlJc w:val="right"/>
+      <w:pPr>
+        <w:ind w:left="2160" w:hanging="180"/>
+      </w:pPr>
+    </w:lvl>
+    <w:lvl w:ilvl="3" w:tplc="0416000F" w:tentative="1">
+      <w:start w:val="1"/>
+      <w:numFmt w:val="decimal"/>
+      <w:lvlText w:val="%4."/>
+      <w:lvlJc w:val="left"/>
+      <w:pPr>
+        <w:ind w:left="2880" w:hanging="360"/>
+      </w:pPr>
+    </w:lvl>
+    <w:lvl w:ilvl="4" w:tplc="04160019" w:tentative="1">
+      <w:start w:val="1"/>
+      <w:numFmt w:val="lowerLetter"/>
+      <w:lvlText w:val="%5."/>
+      <w:lvlJc w:val="left"/>
+      <w:pPr>
+        <w:ind w:left="3600" w:hanging="360"/>
+      </w:pPr>
+    </w:lvl>
+    <w:lvl w:ilvl="5" w:tplc="0416001B" w:tentative="1">
+      <w:start w:val="1"/>
+      <w:numFmt w:val="lowerRoman"/>
+      <w:lvlText w:val="%6."/>
+      <w:lvlJc w:val="right"/>
+      <w:pPr>
+        <w:ind w:left="4320" w:hanging="180"/>
+      </w:pPr>
+    </w:lvl>
+    <w:lvl w:ilvl="6" w:tplc="0416000F" w:tentative="1">
+      <w:start w:val="1"/>
+      <w:numFmt w:val="decimal"/>
+      <w:lvlText w:val="%7."/>
+      <w:lvlJc w:val="left"/>
+      <w:pPr>
+        <w:ind w:left="5040" w:hanging="360"/>
+      </w:pPr>
+    </w:lvl>
+    <w:lvl w:ilvl="7" w:tplc="04160019" w:tentative="1">
+      <w:start w:val="1"/>
+      <w:numFmt w:val="lowerLetter"/>
+      <w:lvlText w:val="%8."/>
+      <w:lvlJc w:val="left"/>
+      <w:pPr>
+        <w:ind w:left="5760" w:hanging="360"/>
+      </w:pPr>
+    </w:lvl>
+    <w:lvl w:ilvl="8" w:tplc="0416001B" w:tentative="1">
+      <w:start w:val="1"/>
+      <w:numFmt w:val="lowerRoman"/>
+      <w:lvlText w:val="%9."/>
+      <w:lvlJc w:val="right"/>
+      <w:pPr>
+        <w:ind w:left="6480" w:hanging="180"/>
+      </w:pPr>
+    </w:lvl>
+  </w:abstractNum>
+  <w:num w:numId="1" w16cid:durableId="774399656">
+    <w:abstractNumId w:val="0"/>
+  </w:num>
+</w:numbering>
 </file>
 
 <file path=word/styles.xml><?xml version="1.0" encoding="utf-8"?>
@@ -965,7 +1238,6 @@
   <w:style w:type="character" w:default="1" w:styleId="Fontepargpadro">
     <w:name w:val="Default Paragraph Font"/>
     <w:uiPriority w:val="1"/>
-    <w:semiHidden/>
     <w:unhideWhenUsed/>
   </w:style>
   <w:style w:type="table" w:default="1" w:styleId="Tabelanormal">
@@ -988,6 +1260,17 @@
     <w:uiPriority w:val="99"/>
     <w:semiHidden/>
     <w:unhideWhenUsed/>
+  </w:style>
+  <w:style w:type="paragraph" w:styleId="PargrafodaLista">
+    <w:name w:val="List Paragraph"/>
+    <w:basedOn w:val="Normal"/>
+    <w:uiPriority w:val="34"/>
+    <w:qFormat/>
+    <w:rsid w:val="006E13B3"/>
+    <w:pPr>
+      <w:ind w:left="720"/>
+      <w:contextualSpacing/>
+    </w:pPr>
   </w:style>
 </w:styles>
 </file>

</xml_diff>

<commit_message>
Modigicando as prints dos ex 3 e 4 para os atuais códigos e colocando olink do github no arquivo word
</commit_message>
<xml_diff>
--- a/resultados.docx.docx
+++ b/resultados.docx.docx
@@ -333,10 +333,10 @@
           <w:noProof/>
         </w:rPr>
         <w:drawing>
-          <wp:inline distT="0" distB="0" distL="0" distR="0" wp14:anchorId="14C0B24B" wp14:editId="0C3E0078">
-            <wp:extent cx="5962650" cy="3190875"/>
+          <wp:inline distT="0" distB="0" distL="0" distR="0" wp14:anchorId="532ADC4C" wp14:editId="1BC2311C">
+            <wp:extent cx="6267450" cy="3571875"/>
             <wp:effectExtent l="0" t="0" r="0" b="9525"/>
-            <wp:docPr id="2037321552" name="Imagem 3"/>
+            <wp:docPr id="1968196613" name="Imagem 1"/>
             <wp:cNvGraphicFramePr>
               <a:graphicFrameLocks xmlns:a="http://schemas.openxmlformats.org/drawingml/2006/main" noChangeAspect="1"/>
             </wp:cNvGraphicFramePr>
@@ -344,7 +344,7 @@
               <a:graphicData uri="http://schemas.openxmlformats.org/drawingml/2006/picture">
                 <pic:pic xmlns:pic="http://schemas.openxmlformats.org/drawingml/2006/picture">
                   <pic:nvPicPr>
-                    <pic:cNvPr id="0" name="Picture 5"/>
+                    <pic:cNvPr id="0" name="Picture 1"/>
                     <pic:cNvPicPr>
                       <a:picLocks noChangeAspect="1" noChangeArrowheads="1"/>
                     </pic:cNvPicPr>
@@ -365,7 +365,7 @@
                   <pic:spPr bwMode="auto">
                     <a:xfrm>
                       <a:off x="0" y="0"/>
-                      <a:ext cx="5962650" cy="3190875"/>
+                      <a:ext cx="6267450" cy="3571875"/>
                     </a:xfrm>
                     <a:prstGeom prst="rect">
                       <a:avLst/>
@@ -386,7 +386,6 @@
     <w:p/>
     <w:p>
       <w:r>
-        <w:lastRenderedPageBreak/>
         <w:t xml:space="preserve">4- Crie um programa que declare a variável como </w:t>
       </w:r>
       <w:proofErr w:type="spellStart"/>
@@ -412,10 +411,10 @@
           <w:noProof/>
         </w:rPr>
         <w:drawing>
-          <wp:inline distT="0" distB="0" distL="0" distR="0" wp14:anchorId="2D81E8C3" wp14:editId="47C84CE5">
-            <wp:extent cx="5895975" cy="3276600"/>
+          <wp:inline distT="0" distB="0" distL="0" distR="0" wp14:anchorId="56936C1D" wp14:editId="51843F7B">
+            <wp:extent cx="6296025" cy="4248150"/>
             <wp:effectExtent l="0" t="0" r="9525" b="0"/>
-            <wp:docPr id="1669771992" name="Imagem 4"/>
+            <wp:docPr id="849707017" name="Imagem 2"/>
             <wp:cNvGraphicFramePr>
               <a:graphicFrameLocks xmlns:a="http://schemas.openxmlformats.org/drawingml/2006/main" noChangeAspect="1"/>
             </wp:cNvGraphicFramePr>
@@ -423,12 +422,12 @@
               <a:graphicData uri="http://schemas.openxmlformats.org/drawingml/2006/picture">
                 <pic:pic xmlns:pic="http://schemas.openxmlformats.org/drawingml/2006/picture">
                   <pic:nvPicPr>
-                    <pic:cNvPr id="0" name="Picture 7"/>
+                    <pic:cNvPr id="0" name="Picture 3"/>
                     <pic:cNvPicPr>
                       <a:picLocks noChangeAspect="1" noChangeArrowheads="1"/>
                     </pic:cNvPicPr>
                   </pic:nvPicPr>
-                  <pic:blipFill rotWithShape="1">
+                  <pic:blipFill>
                     <a:blip r:embed="rId8">
                       <a:extLst>
                         <a:ext uri="{28A0092B-C50C-407E-A947-70E740481C1C}">
@@ -436,13 +435,15 @@
                         </a:ext>
                       </a:extLst>
                     </a:blip>
-                    <a:srcRect b="29820"/>
-                    <a:stretch/>
+                    <a:srcRect/>
+                    <a:stretch>
+                      <a:fillRect/>
+                    </a:stretch>
                   </pic:blipFill>
                   <pic:spPr bwMode="auto">
                     <a:xfrm>
                       <a:off x="0" y="0"/>
-                      <a:ext cx="5895975" cy="3276600"/>
+                      <a:ext cx="6296025" cy="4248150"/>
                     </a:xfrm>
                     <a:prstGeom prst="rect">
                       <a:avLst/>
@@ -451,11 +452,6 @@
                     <a:ln>
                       <a:noFill/>
                     </a:ln>
-                    <a:extLst>
-                      <a:ext uri="{53640926-AAD7-44D8-BBD7-CCE9431645EC}">
-                        <a14:shadowObscured xmlns:a14="http://schemas.microsoft.com/office/drawing/2010/main"/>
-                      </a:ext>
-                    </a:extLst>
                   </pic:spPr>
                 </pic:pic>
               </a:graphicData>
@@ -658,7 +654,6 @@
         <w:rPr>
           <w:noProof/>
         </w:rPr>
-        <w:lastRenderedPageBreak/>
         <w:drawing>
           <wp:inline distT="0" distB="0" distL="0" distR="0" wp14:anchorId="42698C6A" wp14:editId="651471F8">
             <wp:extent cx="6372225" cy="7800975"/>
@@ -1238,6 +1233,7 @@
   <w:style w:type="character" w:default="1" w:styleId="Fontepargpadro">
     <w:name w:val="Default Paragraph Font"/>
     <w:uiPriority w:val="1"/>
+    <w:semiHidden/>
     <w:unhideWhenUsed/>
   </w:style>
   <w:style w:type="table" w:default="1" w:styleId="Tabelanormal">

</xml_diff>

<commit_message>
Link do github atribuido no arquivo Word
</commit_message>
<xml_diff>
--- a/resultados.docx.docx
+++ b/resultados.docx.docx
@@ -112,24 +112,47 @@
     </w:p>
     <w:p>
       <w:pPr>
-        <w:ind w:left="2124" w:firstLine="708"/>
-        <w:rPr>
-          <w:rFonts w:ascii="Arial Black" w:hAnsi="Arial Black"/>
-          <w:sz w:val="32"/>
-          <w:szCs w:val="32"/>
-          <w:u w:val="single"/>
-        </w:rPr>
-      </w:pPr>
-    </w:p>
-    <w:p>
-      <w:pPr>
-        <w:rPr>
-          <w:rFonts w:ascii="Arial Black" w:hAnsi="Arial Black"/>
-          <w:sz w:val="32"/>
-          <w:szCs w:val="32"/>
-          <w:u w:val="single"/>
-        </w:rPr>
-      </w:pPr>
+        <w:rPr>
+          <w:rFonts w:ascii="Arial Black" w:hAnsi="Arial Black"/>
+          <w:color w:val="4472C4" w:themeColor="accent1"/>
+          <w:sz w:val="32"/>
+          <w:szCs w:val="32"/>
+          <w:u w:val="single"/>
+        </w:rPr>
+      </w:pPr>
+      <w:r>
+        <w:rPr>
+          <w:rFonts w:ascii="Arial Black" w:hAnsi="Arial Black"/>
+          <w:color w:val="4472C4" w:themeColor="accent1"/>
+          <w:sz w:val="32"/>
+          <w:szCs w:val="32"/>
+          <w:u w:val="single"/>
+        </w:rPr>
+        <w:t>GitHub</w:t>
+      </w:r>
+      <w:r>
+        <w:rPr>
+          <w:rFonts w:ascii="Arial Black" w:hAnsi="Arial Black"/>
+          <w:color w:val="4472C4" w:themeColor="accent1"/>
+          <w:sz w:val="32"/>
+          <w:szCs w:val="32"/>
+          <w:u w:val="single"/>
+        </w:rPr>
+        <w:t>:</w:t>
+      </w:r>
+      <w:r>
+        <w:t xml:space="preserve"> </w:t>
+      </w:r>
+      <w:r>
+        <w:rPr>
+          <w:rFonts w:ascii="Arial Black" w:hAnsi="Arial Black"/>
+          <w:color w:val="4472C4" w:themeColor="accent1"/>
+          <w:sz w:val="32"/>
+          <w:szCs w:val="32"/>
+          <w:u w:val="single"/>
+        </w:rPr>
+        <w:t>https://github.com/felipe-sol/cp1-dev-web-1sem/blob/master/script.js</w:t>
+      </w:r>
     </w:p>
     <w:p>
       <w:pPr>

</xml_diff>